<commit_message>
Tilføjer kommentar angående implementering af login, og skriver lidt om det i word-dok
</commit_message>
<xml_diff>
--- a/Rapport/Explanation of the Data Access Layer.docx
+++ b/Rapport/Explanation of the Data Access Layer.docx
@@ -108,18 +108,65 @@
       <w:r>
         <w:t>From the service, we send out a broadcast whenever the service has retrieved new data from the database. This way, the activities/fragments can retrieve the newest data from the service, and thus stay in sync with the database.</w:t>
       </w:r>
+    </w:p>
+    <w:p>
+      <w:r>
+        <w:t>The reason for choosing the approach where the service holds a local list of the data in the database is because we had experience with this approach from the Assignment 2.</w:t>
+      </w:r>
+    </w:p>
+    <w:p>
+      <w:r>
+        <w:t>One could argue that it is bad programming practice to have such a huge amount of logic in these 2 classes, and that we instead should have divided the functionality into several lesser classes. Had we had more time, a rework of the architecture would be a topic of high priority.</w:t>
+      </w:r>
+    </w:p>
+    <w:p/>
+    <w:p/>
+    <w:p>
+      <w:pPr>
+        <w:rPr>
+          <w:b/>
+        </w:rPr>
+      </w:pPr>
+      <w:r>
+        <w:rPr>
+          <w:b/>
+        </w:rPr>
+        <w:t>Authentication</w:t>
+      </w:r>
+    </w:p>
+    <w:p>
+      <w:r>
+        <w:t xml:space="preserve">For user authentication we used </w:t>
+      </w:r>
+      <w:proofErr w:type="spellStart"/>
+      <w:r>
+        <w:t>firebas</w:t>
+      </w:r>
+      <w:r>
+        <w:t>eUI</w:t>
+      </w:r>
+      <w:proofErr w:type="spellEnd"/>
+      <w:r>
+        <w:t xml:space="preserve">, which provides an easy to use solution for </w:t>
+      </w:r>
+      <w:proofErr w:type="spellStart"/>
+      <w:r>
+        <w:t>authentification</w:t>
+      </w:r>
+      <w:proofErr w:type="spellEnd"/>
+      <w:r>
+        <w:t xml:space="preserve"> with a variety of different social media integration as well. We chose to keep it simple and use </w:t>
+      </w:r>
+      <w:proofErr w:type="spellStart"/>
+      <w:r>
+        <w:t>authentification</w:t>
+      </w:r>
+      <w:proofErr w:type="spellEnd"/>
+      <w:r>
+        <w:t xml:space="preserve"> via email and password.</w:t>
+      </w:r>
       <w:bookmarkStart w:id="0" w:name="_GoBack"/>
       <w:bookmarkEnd w:id="0"/>
-    </w:p>
-    <w:p>
-      <w:r>
-        <w:t>The reason for choosing the approach where the service holds a local list of the data in the database is because we had experience with this approach from the Assignment 2.</w:t>
-      </w:r>
-    </w:p>
-    <w:p>
-      <w:r>
-        <w:t>One could argue that it is bad programming practice to have such a huge amount of logic in these 2 classes, and that we instead should have divided the functionality into several lesser classes. Had we had more time, a rework of the architecture would be a topic of high priority.</w:t>
-      </w:r>
     </w:p>
     <w:p/>
     <w:sectPr>

</xml_diff>